<commit_message>
Learning to distribute training
</commit_message>
<xml_diff>
--- a/Report1.docx
+++ b/Report1.docx
@@ -43,21 +43,7 @@
           <w:sz w:val="24"/>
           <w:szCs w:val="24"/>
         </w:rPr>
-        <w:t>I present a comparison of computational efficiency between training an agent for playing Pong in the Atari Environment in a sequential manner and in a parallelized manner. The agent is trained using a Deep Reinforcement Learning algorithm called Advantage Actor Critic (A2C). The parallel version of the algorithm</w:t>
-      </w:r>
-      <w:r>
-        <w:rPr>
-          <w:sz w:val="24"/>
-          <w:szCs w:val="24"/>
-        </w:rPr>
-        <w:t xml:space="preserve"> Asynchronous A2C (A3C)</w:t>
-      </w:r>
-      <w:r>
-        <w:rPr>
-          <w:sz w:val="24"/>
-          <w:szCs w:val="24"/>
-        </w:rPr>
-        <w:t xml:space="preserve"> is analyzed using multiple CPU cores on a single system instead of special hardware like Graphical Processing Units (GPU) or Tensor Processing Units (TPU).</w:t>
+        <w:t>I present a comparison of computational efficiency between training an agent for playing Pong in the Atari Environment in a sequential manner and in a parallelized manner. The agent is trained using a Deep Reinforcement Learning algorithm called Advantage Actor Critic (A2C). The parallel version of the algorithm Asynchronous A2C (A3C) is analyzed using multiple CPU cores on a single system instead of special hardware like Graphical Processing Units (GPU) or Tensor Processing Units (TPU).</w:t>
       </w:r>
     </w:p>
     <w:p>
@@ -98,7 +84,18 @@
     <w:p>
       <w:pPr>
         <w:jc w:val="both"/>
-      </w:pPr>
+        <w:rPr>
+          <w:sz w:val="24"/>
+          <w:szCs w:val="24"/>
+        </w:rPr>
+      </w:pPr>
+      <w:r>
+        <w:rPr>
+          <w:sz w:val="24"/>
+          <w:szCs w:val="24"/>
+        </w:rPr>
+        <w:t>Deep Reinforcement Learning, Advantage Actor Critic</w:t>
+      </w:r>
     </w:p>
     <w:p>
       <w:pPr>
@@ -108,13 +105,7 @@
         <w:fldChar w:fldCharType="begin"/>
       </w:r>
       <w:r>
-        <w:instrText xml:space="preserve"> </w:instrText>
-      </w:r>
-      <w:r>
-        <w:instrText xml:space="preserve">\f(3,4)</w:instrText>
-      </w:r>
-      <w:r>
-        <w:instrText xml:space="preserve"> </w:instrText>
+        <w:instrText xml:space="preserve"> \f(3,4) </w:instrText>
       </w:r>
       <w:r>
         <w:fldChar w:fldCharType="end"/>
@@ -123,13 +114,7 @@
         <w:fldChar w:fldCharType="begin"/>
       </w:r>
       <w:r>
-        <w:instrText xml:space="preserve"> </w:instrText>
-      </w:r>
-      <w:r>
-        <w:instrText xml:space="preserve">5_{2}</w:instrText>
-      </w:r>
-      <w:r>
-        <w:instrText xml:space="preserve"> </w:instrText>
+        <w:instrText xml:space="preserve"> 5_{2} </w:instrText>
       </w:r>
       <w:r>
         <w:fldChar w:fldCharType="end"/>
@@ -712,60 +697,160 @@
           <w:sz w:val="24"/>
           <w:szCs w:val="24"/>
         </w:rPr>
-        <w:t>The agent here consists of two neural networks. One of them, the Actor, spits out a probability distribution over a set of actions A  at each time step and learns the optimal policy based on a loss function, more about which has been described later. The other, the Critic,  calculates the action-value at each time step taken telling how good the action taken is and learns to give better estimates of values.</w:t>
-      </w:r>
+        <w:t xml:space="preserve">The agent here consists of two neural networks. One of them, the Actor, spits out a probability distribution over a set of actions A at each time step and learns the optimal policy based on a loss function, more about which has been described in subsequent sections. The other, the Critic,  calculates the action-value at each time step taken telling how good the action taken is and learns to give better estimates of values. </w:t>
+      </w:r>
+    </w:p>
+    <w:p>
+      <w:pPr>
+        <w:keepNext w:val="0"/>
+        <w:keepLines w:val="0"/>
+        <w:widowControl/>
+        <w:suppressLineNumbers w:val="0"/>
+        <w:jc w:val="left"/>
+        <w:rPr>
+          <w:rFonts w:asciiTheme="minorAscii"/>
+        </w:rPr>
+      </w:pPr>
+      <w:r>
+        <w:rPr>
+          <w:rFonts w:hAnsi="SimSun" w:eastAsia="SimSun" w:cs="SimSun" w:asciiTheme="minorAscii"/>
+          <w:kern w:val="0"/>
+          <w:sz w:val="24"/>
+          <w:szCs w:val="24"/>
+          <w:lang w:eastAsia="zh-CN" w:bidi="ar"/>
+        </w:rPr>
+        <w:t>The critic uses an approximation architecture and simulation to learn a value function which is then used to update the actor</w:t>
+      </w:r>
+      <w:r>
+        <w:rPr>
+          <w:rFonts w:hint="default" w:hAnsi="SimSun" w:eastAsia="SimSun" w:cs="SimSun" w:asciiTheme="minorAscii"/>
+          <w:kern w:val="0"/>
+          <w:sz w:val="24"/>
+          <w:szCs w:val="24"/>
+          <w:lang w:eastAsia="zh-CN" w:bidi="ar"/>
+        </w:rPr>
+        <w:t>’s policy parameters</w:t>
+      </w:r>
+      <w:r>
+        <w:rPr>
+          <w:rFonts w:hAnsi="SimSun" w:eastAsia="SimSun" w:cs="SimSun" w:asciiTheme="minorAscii"/>
+          <w:kern w:val="0"/>
+          <w:sz w:val="24"/>
+          <w:szCs w:val="24"/>
+          <w:lang w:eastAsia="zh-CN" w:bidi="ar"/>
+        </w:rPr>
+        <w:t xml:space="preserve"> </w:t>
+      </w:r>
+      <w:r>
+        <w:rPr>
+          <w:rFonts w:hAnsi="SimSun" w:eastAsia="SimSun" w:cs="SimSun" w:asciiTheme="minorAscii"/>
+          <w:kern w:val="0"/>
+          <w:sz w:val="24"/>
+          <w:szCs w:val="24"/>
+          <w:lang w:val="en-US" w:eastAsia="zh-CN" w:bidi="ar"/>
+        </w:rPr>
+        <w:t>.</w:t>
+      </w:r>
+      <w:r>
+        <w:rPr>
+          <w:rFonts w:hint="default" w:hAnsi="Ubuntu" w:eastAsia="Ubuntu" w:cs="Ubuntu" w:asciiTheme="minorAscii"/>
+          <w:b w:val="0"/>
+          <w:bCs w:val="0"/>
+          <w:color w:val="0000FF"/>
+          <w:sz w:val="24"/>
+          <w:szCs w:val="24"/>
+        </w:rPr>
+        <w:t>(5)</w:t>
+      </w:r>
+    </w:p>
+    <w:p>
+      <w:pPr>
+        <w:jc w:val="both"/>
+        <w:rPr>
+          <w:rFonts w:hint="default" w:hAnsi="Ubuntu" w:eastAsia="Ubuntu" w:cs="Ubuntu" w:asciiTheme="minorAscii"/>
+          <w:b w:val="0"/>
+          <w:bCs w:val="0"/>
+          <w:color w:val="auto"/>
+          <w:sz w:val="24"/>
+          <w:szCs w:val="24"/>
+        </w:rPr>
+      </w:pPr>
+      <w:r>
+        <w:rPr>
+          <w:rFonts w:hint="default" w:hAnsi="Ubuntu" w:eastAsia="Ubuntu" w:cs="Ubuntu" w:asciiTheme="minorAscii"/>
+          <w:b w:val="0"/>
+          <w:bCs w:val="0"/>
+          <w:color w:val="auto"/>
+          <w:sz w:val="24"/>
+          <w:szCs w:val="24"/>
+        </w:rPr>
+        <w:t>The Advantage is a function that tells how good or bad an action is compared to what we expected.</w:t>
+      </w:r>
+    </w:p>
+    <w:p>
+      <w:pPr>
+        <w:jc w:val="both"/>
+        <w:rPr>
+          <w:rFonts w:hint="default" w:hAnsi="Ubuntu" w:eastAsia="Ubuntu" w:cs="Ubuntu" w:asciiTheme="minorAscii"/>
+          <w:b w:val="0"/>
+          <w:bCs w:val="0"/>
+          <w:color w:val="auto"/>
+          <w:sz w:val="24"/>
+          <w:szCs w:val="24"/>
+        </w:rPr>
+      </w:pPr>
+    </w:p>
+    <w:p>
+      <w:pPr>
+        <w:jc w:val="both"/>
+        <w:rPr>
+          <w:rFonts w:hint="default" w:hAnsi="Ubuntu" w:eastAsia="Ubuntu" w:cs="Ubuntu" w:asciiTheme="minorAscii"/>
+          <w:b w:val="0"/>
+          <w:bCs w:val="0"/>
+          <w:color w:val="auto"/>
+          <w:sz w:val="24"/>
+          <w:szCs w:val="24"/>
+        </w:rPr>
+      </w:pPr>
+    </w:p>
+    <w:p>
+      <w:pPr>
+        <w:jc w:val="both"/>
+        <w:rPr>
+          <w:rFonts w:hint="default" w:hAnsi="Ubuntu" w:eastAsia="Ubuntu" w:cs="Ubuntu" w:asciiTheme="minorAscii"/>
+          <w:b/>
+          <w:bCs/>
+          <w:color w:val="auto"/>
+          <w:sz w:val="24"/>
+          <w:szCs w:val="24"/>
+        </w:rPr>
+      </w:pPr>
+      <w:r>
+        <w:rPr>
+          <w:rFonts w:hint="default" w:hAnsi="Ubuntu" w:eastAsia="Ubuntu" w:cs="Ubuntu" w:asciiTheme="minorAscii"/>
+          <w:b/>
+          <w:bCs/>
+          <w:color w:val="auto"/>
+          <w:sz w:val="24"/>
+          <w:szCs w:val="24"/>
+        </w:rPr>
+        <w:t>LOSS FUNCTION</w:t>
+      </w:r>
+    </w:p>
+    <w:p>
+      <w:pPr>
+        <w:jc w:val="both"/>
+        <w:rPr>
+          <w:rFonts w:hint="default" w:hAnsi="Ubuntu" w:eastAsia="Ubuntu" w:cs="Ubuntu" w:asciiTheme="minorAscii"/>
+          <w:b w:val="0"/>
+          <w:bCs w:val="0"/>
+          <w:color w:val="0000FF"/>
+          <w:sz w:val="24"/>
+          <w:szCs w:val="24"/>
+        </w:rPr>
+      </w:pPr>
       <w:bookmarkStart w:id="0" w:name="_GoBack"/>
       <w:bookmarkEnd w:id="0"/>
-      <w:r>
-        <w:rPr>
-          <w:rFonts w:hint="default" w:hAnsi="Ubuntu" w:eastAsia="Ubuntu" w:cs="Ubuntu" w:asciiTheme="minorAscii"/>
-          <w:b w:val="0"/>
-          <w:bCs w:val="0"/>
-          <w:color w:val="auto"/>
-          <w:sz w:val="24"/>
-          <w:szCs w:val="24"/>
-        </w:rPr>
-        <w:t xml:space="preserve"> </w:t>
-      </w:r>
-    </w:p>
-    <w:p>
-      <w:pPr>
-        <w:jc w:val="both"/>
-        <w:rPr>
-          <w:rFonts w:hint="default" w:hAnsi="Ubuntu" w:eastAsia="Ubuntu" w:cs="Ubuntu" w:asciiTheme="minorAscii"/>
-          <w:b w:val="0"/>
-          <w:bCs w:val="0"/>
-          <w:color w:val="0000FF"/>
-          <w:sz w:val="24"/>
-          <w:szCs w:val="24"/>
-        </w:rPr>
-      </w:pPr>
-    </w:p>
-    <w:p>
-      <w:pPr>
-        <w:jc w:val="both"/>
-        <w:rPr>
-          <w:rFonts w:hint="default" w:hAnsi="Ubuntu" w:eastAsia="Ubuntu" w:cs="Ubuntu" w:asciiTheme="minorAscii"/>
-          <w:b w:val="0"/>
-          <w:bCs w:val="0"/>
-          <w:color w:val="0000FF"/>
-          <w:sz w:val="24"/>
-          <w:szCs w:val="24"/>
-        </w:rPr>
-      </w:pPr>
-    </w:p>
-    <w:p>
-      <w:pPr>
-        <w:jc w:val="both"/>
-        <w:rPr>
-          <w:rFonts w:hint="default" w:hAnsi="Ubuntu" w:eastAsia="Ubuntu" w:cs="Ubuntu" w:asciiTheme="minorAscii"/>
-          <w:b w:val="0"/>
-          <w:bCs w:val="0"/>
-          <w:color w:val="0000FF"/>
-          <w:sz w:val="24"/>
-          <w:szCs w:val="24"/>
-        </w:rPr>
-      </w:pPr>
     </w:p>
     <w:p>
       <w:pPr>
@@ -1240,7 +1325,6 @@
           <w:szCs w:val="24"/>
         </w:rPr>
         <w:tab/>
-        <w:t/>
       </w:r>
       <w:r>
         <w:rPr>
@@ -1462,7 +1546,6 @@
           <w:szCs w:val="24"/>
         </w:rPr>
         <w:tab/>
-        <w:t/>
       </w:r>
       <w:r>
         <w:rPr>
@@ -1558,7 +1641,6 @@
           <w:szCs w:val="24"/>
         </w:rPr>
         <w:tab/>
-        <w:t/>
       </w:r>
       <w:r>
         <w:rPr>
@@ -1566,6 +1648,12 @@
           <w:szCs w:val="24"/>
         </w:rPr>
         <w:tab/>
+      </w:r>
+      <w:r>
+        <w:rPr>
+          <w:sz w:val="24"/>
+          <w:szCs w:val="24"/>
+        </w:rPr>
         <w:t>Sutton, RIchard, Barto, Andrew</w:t>
       </w:r>
     </w:p>
@@ -1601,6 +1689,89 @@
           <w:szCs w:val="24"/>
         </w:rPr>
         <w:t>MIT Press, 1998</w:t>
+      </w:r>
+    </w:p>
+    <w:p>
+      <w:pPr>
+        <w:ind w:left="420" w:leftChars="0" w:firstLine="420" w:firstLineChars="0"/>
+        <w:jc w:val="both"/>
+        <w:rPr>
+          <w:sz w:val="24"/>
+          <w:szCs w:val="24"/>
+        </w:rPr>
+      </w:pPr>
+    </w:p>
+    <w:p>
+      <w:pPr>
+        <w:ind w:left="420" w:leftChars="0" w:firstLine="420" w:firstLineChars="0"/>
+        <w:jc w:val="both"/>
+        <w:rPr>
+          <w:sz w:val="24"/>
+          <w:szCs w:val="24"/>
+        </w:rPr>
+      </w:pPr>
+    </w:p>
+    <w:p>
+      <w:pPr>
+        <w:numPr>
+          <w:ilvl w:val="0"/>
+          <w:numId w:val="0"/>
+        </w:numPr>
+        <w:ind w:leftChars="0"/>
+        <w:jc w:val="both"/>
+        <w:rPr>
+          <w:sz w:val="24"/>
+          <w:szCs w:val="24"/>
+        </w:rPr>
+      </w:pPr>
+      <w:r>
+        <w:rPr>
+          <w:sz w:val="24"/>
+          <w:szCs w:val="24"/>
+        </w:rPr>
+        <w:t>[5]</w:t>
+      </w:r>
+      <w:r>
+        <w:rPr>
+          <w:sz w:val="24"/>
+          <w:szCs w:val="24"/>
+        </w:rPr>
+        <w:tab/>
+      </w:r>
+      <w:r>
+        <w:rPr>
+          <w:sz w:val="24"/>
+          <w:szCs w:val="24"/>
+        </w:rPr>
+        <w:tab/>
+      </w:r>
+      <w:r>
+        <w:rPr>
+          <w:sz w:val="24"/>
+          <w:szCs w:val="24"/>
+        </w:rPr>
+        <w:t>Konda, Vijay, R., Tsitsikilis, John, N.</w:t>
+      </w:r>
+    </w:p>
+    <w:p>
+      <w:pPr>
+        <w:numPr>
+          <w:ilvl w:val="0"/>
+          <w:numId w:val="0"/>
+        </w:numPr>
+        <w:ind w:left="420" w:leftChars="0" w:firstLine="420" w:firstLineChars="0"/>
+        <w:jc w:val="both"/>
+        <w:rPr>
+          <w:sz w:val="24"/>
+          <w:szCs w:val="24"/>
+        </w:rPr>
+      </w:pPr>
+      <w:r>
+        <w:rPr>
+          <w:sz w:val="24"/>
+          <w:szCs w:val="24"/>
+        </w:rPr>
+        <w:t>Actor-Critic Algorithms</w:t>
       </w:r>
     </w:p>
     <w:p>
@@ -1620,7 +1791,6 @@
     <w:sectPr>
       <w:pgSz w:w="11906" w:h="16838"/>
       <w:pgMar w:top="1440" w:right="1440" w:bottom="1440" w:left="1440" w:header="720" w:footer="720" w:gutter="0"/>
-      <w:paperSrc/>
       <w:cols w:space="0" w:num="1"/>
       <w:rtlGutter w:val="0"/>
       <w:docGrid w:linePitch="360" w:charSpace="0"/>
@@ -1773,7 +1943,7 @@
   <w:docDefaults>
     <w:rPrDefault>
       <w:rPr>
-        <w:rFonts w:asciiTheme="minorHAnsi" w:hAnsiTheme="minorHAnsi" w:eastAsiaTheme="minorEastAsia" w:cstheme="minorBidi"/>
+        <w:rFonts w:ascii="Times New Roman" w:hAnsi="Times New Roman" w:eastAsia="SimSun" w:cs="Times New Roman"/>
       </w:rPr>
     </w:rPrDefault>
   </w:docDefaults>

</xml_diff>